<commit_message>
Updated multipoint crossover explanation.
</commit_message>
<xml_diff>
--- a/Report/Paper Formatted.docx
+++ b/Report/Paper Formatted.docx
@@ -2,6 +2,8 @@
 <file path=word/document.xml><?xml version="1.0" encoding="utf-8"?>
 <w:document xmlns:wpc="http://schemas.microsoft.com/office/word/2010/wordprocessingCanvas" xmlns:cx="http://schemas.microsoft.com/office/drawing/2014/chartex" xmlns:cx1="http://schemas.microsoft.com/office/drawing/2015/9/8/chartex" xmlns:cx2="http://schemas.microsoft.com/office/drawing/2015/10/21/chartex" xmlns:cx3="http://schemas.microsoft.com/office/drawing/2016/5/9/chartex" xmlns:cx4="http://schemas.microsoft.com/office/drawing/2016/5/10/chartex" xmlns:cx5="http://schemas.microsoft.com/office/drawing/2016/5/11/chartex" xmlns:cx6="http://schemas.microsoft.com/office/drawing/2016/5/12/chartex" xmlns:cx7="http://schemas.microsoft.com/office/drawing/2016/5/13/chartex" xmlns:cx8="http://schemas.microsoft.com/office/drawing/2016/5/14/chartex" xmlns:mc="http://schemas.openxmlformats.org/markup-compatibility/2006" xmlns:aink="http://schemas.microsoft.com/office/drawing/2016/ink" xmlns:am3d="http://schemas.microsoft.com/office/drawing/2017/model3d" xmlns:o="urn:schemas-microsoft-com:office:office" xmlns:r="http://schemas.openxmlformats.org/officeDocument/2006/relationships" xmlns:m="http://schemas.openxmlformats.org/officeDocument/2006/math" xmlns:v="urn:schemas-microsoft-com:vml" xmlns:wp14="http://schemas.microsoft.com/office/word/2010/wordprocessingDrawing" xmlns:wp="http://schemas.openxmlformats.org/drawingml/2006/wordprocessingDrawing" xmlns:w10="urn:schemas-microsoft-com:office:word" xmlns:w="http://schemas.openxmlformats.org/wordprocessingml/2006/main" xmlns:w14="http://schemas.microsoft.com/office/word/2010/wordml" xmlns:w15="http://schemas.microsoft.com/office/word/2012/wordml" xmlns:w16cex="http://schemas.microsoft.com/office/word/2018/wordml/cex" xmlns:w16cid="http://schemas.microsoft.com/office/word/2016/wordml/cid" xmlns:w16="http://schemas.microsoft.com/office/word/2018/wordml" xmlns:w16sdtdh="http://schemas.microsoft.com/office/word/2020/wordml/sdtdatahash" xmlns:w16se="http://schemas.microsoft.com/office/word/2015/wordml/symex" xmlns:wpg="http://schemas.microsoft.com/office/word/2010/wordprocessingGroup" xmlns:wpi="http://schemas.microsoft.com/office/word/2010/wordprocessingInk" xmlns:wne="http://schemas.microsoft.com/office/word/2006/wordml" xmlns:wps="http://schemas.microsoft.com/office/word/2010/wordprocessingShape" mc:Ignorable="w14 w15 w16se w16cid w16 w16cex w16sdtdh wp14">
   <w:body>
+    <w:bookmarkStart w:id="0" w:name="_Hlk89779914"/>
+    <w:bookmarkEnd w:id="0"/>
     <w:p>
       <w:pPr>
         <w:pStyle w:val="Heading1"/>
@@ -9,8 +11,6 @@
           <w:lang w:val="en-US"/>
         </w:rPr>
       </w:pPr>
-      <w:bookmarkStart w:id="0" w:name="_Hlk89779914"/>
-      <w:bookmarkEnd w:id="0"/>
       <w:r>
         <w:rPr>
           <w:noProof/>
@@ -242,13 +242,8 @@
         </w:rPr>
         <w:t>Another algorithm for solving optimization problems is the artificial bee colony. The algorithm works similar to a bee colony as you would expect, it has 3 types of bees, employed bees, onlookers and scouts (</w:t>
       </w:r>
-      <w:proofErr w:type="spellStart"/>
-      <w:r>
-        <w:t>Karaboga</w:t>
-      </w:r>
-      <w:proofErr w:type="spellEnd"/>
-      <w:r>
-        <w:t>, Basturk</w:t>
+      <w:r>
+        <w:t>Karaboga, Basturk</w:t>
       </w:r>
       <w:r>
         <w:rPr>
@@ -262,13 +257,8 @@
         </w:rPr>
         <w:t>). Within this algorithm possible solutions are not represented as individuals with genes as is the case with genetic algorithms and a fitness. Food source represents possible solutions in an optimization problem and the nectar represents the fitness (</w:t>
       </w:r>
-      <w:proofErr w:type="spellStart"/>
-      <w:r>
-        <w:t>Karaboga</w:t>
-      </w:r>
-      <w:proofErr w:type="spellEnd"/>
-      <w:r>
-        <w:t>, Basturk</w:t>
+      <w:r>
+        <w:t>Karaboga, Basturk</w:t>
       </w:r>
       <w:r>
         <w:rPr>
@@ -321,19 +311,9 @@
         </w:rPr>
         <w:t xml:space="preserve"> (</w:t>
       </w:r>
-      <w:proofErr w:type="spellStart"/>
-      <w:r>
-        <w:t>Karaboga</w:t>
-      </w:r>
-      <w:proofErr w:type="spellEnd"/>
-      <w:r>
-        <w:t xml:space="preserve">, </w:t>
-      </w:r>
-      <w:proofErr w:type="spellStart"/>
-      <w:r>
-        <w:t>Basturk</w:t>
-      </w:r>
-      <w:proofErr w:type="spellEnd"/>
+      <w:r>
+        <w:t>Karaboga, Basturk</w:t>
+      </w:r>
       <w:r>
         <w:rPr>
           <w:rStyle w:val="family-name"/>
@@ -405,19 +385,12 @@
         </w:rPr>
         <w:t>they evaluate the fitness of the food source (</w:t>
       </w:r>
-      <w:proofErr w:type="spellStart"/>
-      <w:r>
-        <w:t>Karaboga</w:t>
-      </w:r>
-      <w:proofErr w:type="spellEnd"/>
-      <w:r>
-        <w:t xml:space="preserve">, </w:t>
-      </w:r>
-      <w:proofErr w:type="spellStart"/>
+      <w:r>
+        <w:t xml:space="preserve">Karaboga, </w:t>
+      </w:r>
       <w:r>
         <w:t>Gorkemli</w:t>
       </w:r>
-      <w:proofErr w:type="spellEnd"/>
       <w:r>
         <w:t>,</w:t>
       </w:r>
@@ -433,19 +406,12 @@
         </w:rPr>
         <w:t>). The next step once a new food source is produced and greedy selection has been applied between it and its parent, employed bee share the information about the food source with onlooker bees in the hive that are currently dancing in the dancing area (</w:t>
       </w:r>
-      <w:proofErr w:type="spellStart"/>
-      <w:r>
-        <w:t>Karaboga</w:t>
-      </w:r>
-      <w:proofErr w:type="spellEnd"/>
-      <w:r>
-        <w:t xml:space="preserve">, </w:t>
-      </w:r>
-      <w:proofErr w:type="spellStart"/>
+      <w:r>
+        <w:t xml:space="preserve">Karaboga, </w:t>
+      </w:r>
       <w:r>
         <w:t>Gorkemli</w:t>
       </w:r>
-      <w:proofErr w:type="spellEnd"/>
       <w:r>
         <w:t>,</w:t>
       </w:r>
@@ -474,19 +440,12 @@
         </w:rPr>
         <w:t>The next phase is the onlooker phase. In this phase food sources are probabilistically chosen by onlooker bees, based on the information that they received from the employed bees (</w:t>
       </w:r>
-      <w:proofErr w:type="spellStart"/>
-      <w:r>
-        <w:t>Karaboga</w:t>
-      </w:r>
-      <w:proofErr w:type="spellEnd"/>
-      <w:r>
-        <w:t xml:space="preserve">, </w:t>
-      </w:r>
-      <w:proofErr w:type="spellStart"/>
+      <w:r>
+        <w:t xml:space="preserve">Karaboga, </w:t>
+      </w:r>
       <w:r>
         <w:t>Gorkemli</w:t>
       </w:r>
-      <w:proofErr w:type="spellEnd"/>
       <w:r>
         <w:t>,</w:t>
       </w:r>
@@ -502,19 +461,12 @@
         </w:rPr>
         <w:t>). In the case of this article, (</w:t>
       </w:r>
-      <w:proofErr w:type="spellStart"/>
-      <w:r>
-        <w:t>Karaboga</w:t>
-      </w:r>
-      <w:proofErr w:type="spellEnd"/>
-      <w:r>
-        <w:t xml:space="preserve">, </w:t>
-      </w:r>
-      <w:proofErr w:type="spellStart"/>
+      <w:r>
+        <w:t xml:space="preserve">Karaboga, </w:t>
+      </w:r>
       <w:r>
         <w:t>Gorkemli</w:t>
       </w:r>
-      <w:proofErr w:type="spellEnd"/>
       <w:r>
         <w:t>,</w:t>
       </w:r>
@@ -530,19 +482,12 @@
         </w:rPr>
         <w:t>) it is stated that a fitness-based selection algorithm like roulette wheel selection can be employed. Fitness based selection is also used in genetic algorithms they are just used in different ways, to select individuals for crossover as opposed to, using selected found food source to apply greedy selection between it and a neighborhood food source after its fitness has been determined (</w:t>
       </w:r>
-      <w:proofErr w:type="spellStart"/>
-      <w:r>
-        <w:t>Karaboga</w:t>
-      </w:r>
-      <w:proofErr w:type="spellEnd"/>
-      <w:r>
-        <w:t xml:space="preserve">, </w:t>
-      </w:r>
-      <w:proofErr w:type="spellStart"/>
+      <w:r>
+        <w:t xml:space="preserve">Karaboga, </w:t>
+      </w:r>
       <w:r>
         <w:t>Gorkemli</w:t>
       </w:r>
-      <w:proofErr w:type="spellEnd"/>
       <w:r>
         <w:t>,</w:t>
       </w:r>
@@ -571,19 +516,12 @@
         </w:rPr>
         <w:t>The next phase of the ABC algorithm is the scout phase. Any solutions that can’t be improved through a predetermined number of trials there employed bees become scouts and those solutions abandoned (</w:t>
       </w:r>
-      <w:proofErr w:type="spellStart"/>
-      <w:r>
-        <w:t>Karaboga</w:t>
-      </w:r>
-      <w:proofErr w:type="spellEnd"/>
-      <w:r>
-        <w:t xml:space="preserve">, </w:t>
-      </w:r>
-      <w:proofErr w:type="spellStart"/>
+      <w:r>
+        <w:t xml:space="preserve">Karaboga, </w:t>
+      </w:r>
       <w:r>
         <w:t>Gorkemli</w:t>
       </w:r>
-      <w:proofErr w:type="spellEnd"/>
       <w:r>
         <w:t>,</w:t>
       </w:r>
@@ -599,19 +537,12 @@
         </w:rPr>
         <w:t>). Scout will then start to find new solutions at random (</w:t>
       </w:r>
-      <w:proofErr w:type="spellStart"/>
-      <w:r>
-        <w:t>Karaboga</w:t>
-      </w:r>
-      <w:proofErr w:type="spellEnd"/>
-      <w:r>
-        <w:t xml:space="preserve">, </w:t>
-      </w:r>
-      <w:proofErr w:type="spellStart"/>
+      <w:r>
+        <w:t xml:space="preserve">Karaboga, </w:t>
+      </w:r>
       <w:r>
         <w:t>Gorkemli</w:t>
       </w:r>
-      <w:proofErr w:type="spellEnd"/>
       <w:r>
         <w:t>,</w:t>
       </w:r>
@@ -681,19 +612,9 @@
       <w:r>
         <w:t xml:space="preserve"> (</w:t>
       </w:r>
-      <w:proofErr w:type="spellStart"/>
-      <w:r>
-        <w:t>Karaboga</w:t>
-      </w:r>
-      <w:proofErr w:type="spellEnd"/>
-      <w:r>
-        <w:t xml:space="preserve">, </w:t>
-      </w:r>
-      <w:proofErr w:type="spellStart"/>
-      <w:r>
-        <w:t>Akay</w:t>
-      </w:r>
-      <w:proofErr w:type="spellEnd"/>
+      <w:r>
+        <w:t>Karaboga, Akay</w:t>
+      </w:r>
       <w:r>
         <w:t>, 2009)</w:t>
       </w:r>
@@ -703,35 +624,15 @@
       <w:r>
         <w:t xml:space="preserve"> The limit described in the study is, when the limit is exceeded the food source will no longer be exploited and will be considered abandoned (</w:t>
       </w:r>
-      <w:proofErr w:type="spellStart"/>
-      <w:r>
-        <w:t>Karaboga</w:t>
-      </w:r>
-      <w:proofErr w:type="spellEnd"/>
-      <w:r>
-        <w:t xml:space="preserve">, </w:t>
-      </w:r>
-      <w:proofErr w:type="spellStart"/>
-      <w:r>
-        <w:t>Akay</w:t>
-      </w:r>
-      <w:proofErr w:type="spellEnd"/>
+      <w:r>
+        <w:t>Karaboga, Akay</w:t>
+      </w:r>
       <w:r>
         <w:t>, 2009). However other basic parameters in the study are used such as, population number and maximum evaluation number (</w:t>
       </w:r>
-      <w:proofErr w:type="spellStart"/>
-      <w:r>
-        <w:t>Karaboga</w:t>
-      </w:r>
-      <w:proofErr w:type="spellEnd"/>
-      <w:r>
-        <w:t xml:space="preserve">, </w:t>
-      </w:r>
-      <w:proofErr w:type="spellStart"/>
-      <w:r>
-        <w:t>Akay</w:t>
-      </w:r>
-      <w:proofErr w:type="spellEnd"/>
+      <w:r>
+        <w:t>Karaboga, Akay</w:t>
+      </w:r>
       <w:r>
         <w:t>, 2009)</w:t>
       </w:r>
@@ -910,15 +811,7 @@
         <w:pStyle w:val="Heading1"/>
       </w:pPr>
       <w:r>
-        <w:t xml:space="preserve">Mutation rate and </w:t>
-      </w:r>
-      <w:proofErr w:type="spellStart"/>
-      <w:r>
-        <w:t>mutstep</w:t>
-      </w:r>
-      <w:proofErr w:type="spellEnd"/>
-      <w:r>
-        <w:t xml:space="preserve"> combinations and their </w:t>
+        <w:t xml:space="preserve">Mutation rate and mutstep combinations and their </w:t>
       </w:r>
       <w:r>
         <w:t>a</w:t>
@@ -1756,39 +1649,7 @@
           <w:rFonts w:cs="Calibri"/>
           <w:lang w:val="en-US"/>
         </w:rPr>
-        <w:t xml:space="preserve">The table above shows a collection of data produced by a mutation rate and </w:t>
-      </w:r>
-      <w:proofErr w:type="spellStart"/>
-      <w:r>
-        <w:rPr>
-          <w:rFonts w:cs="Calibri"/>
-          <w:lang w:val="en-US"/>
-        </w:rPr>
-        <w:t>mutstep</w:t>
-      </w:r>
-      <w:proofErr w:type="spellEnd"/>
-      <w:r>
-        <w:rPr>
-          <w:rFonts w:cs="Calibri"/>
-          <w:lang w:val="en-US"/>
-        </w:rPr>
-        <w:t xml:space="preserve"> sweep to find the best possible combination of mutation rate and </w:t>
-      </w:r>
-      <w:proofErr w:type="spellStart"/>
-      <w:r>
-        <w:rPr>
-          <w:rFonts w:cs="Calibri"/>
-          <w:lang w:val="en-US"/>
-        </w:rPr>
-        <w:t>mutstep</w:t>
-      </w:r>
-      <w:proofErr w:type="spellEnd"/>
-      <w:r>
-        <w:rPr>
-          <w:rFonts w:cs="Calibri"/>
-          <w:lang w:val="en-US"/>
-        </w:rPr>
-        <w:t xml:space="preserve"> values. Each fitness value is produced by a test set contains a set of </w:t>
+        <w:t xml:space="preserve">The table above shows a collection of data produced by a mutation rate and mutstep sweep to find the best possible combination of mutation rate and mutstep values. Each fitness value is produced by a test set contains a set of </w:t>
       </w:r>
       <w:r>
         <w:rPr>
@@ -1838,15 +1699,7 @@
         <w:t>1</w:t>
       </w:r>
       <w:r>
-        <w:t xml:space="preserve"> mutrate and 10 </w:t>
-      </w:r>
-      <w:proofErr w:type="spellStart"/>
-      <w:r>
-        <w:t>mutstep</w:t>
-      </w:r>
-      <w:proofErr w:type="spellEnd"/>
-      <w:r>
-        <w:t xml:space="preserve"> will give the average, </w:t>
+        <w:t xml:space="preserve"> mutrate and 10 mutstep will give the average, </w:t>
       </w:r>
       <w:r>
         <w:rPr>
@@ -1903,40 +1756,22 @@
         <w:t xml:space="preserve"> </w:t>
       </w:r>
       <w:r>
-        <w:t xml:space="preserve">Meaning a mutation rate of 0.02 and a </w:t>
-      </w:r>
-      <w:proofErr w:type="spellStart"/>
-      <w:r>
-        <w:t>mutstep</w:t>
-      </w:r>
-      <w:proofErr w:type="spellEnd"/>
-      <w:r>
-        <w:t xml:space="preserve"> of 10 is a good starting point to further fine tune the mutation rate and step. </w:t>
+        <w:t xml:space="preserve">Meaning a mutation rate of 0.02 and a mutstep of 10 is a good starting point to further fine tune the mutation rate and step. </w:t>
       </w:r>
     </w:p>
     <w:p>
       <w:pPr>
         <w:pStyle w:val="Heading3"/>
       </w:pPr>
-      <w:proofErr w:type="spellStart"/>
-      <w:r>
-        <w:t>Mutstep</w:t>
-      </w:r>
-      <w:proofErr w:type="spellEnd"/>
-      <w:r>
-        <w:t xml:space="preserve"> 0.025 and </w:t>
+      <w:r>
+        <w:t xml:space="preserve">Mutstep 0.025 and </w:t>
       </w:r>
       <w:r>
         <w:t>10</w:t>
       </w:r>
       <w:r>
-        <w:t xml:space="preserve"> </w:t>
-      </w:r>
-      <w:proofErr w:type="spellStart"/>
-      <w:r>
-        <w:t>Mutstep</w:t>
-      </w:r>
-      <w:proofErr w:type="spellEnd"/>
+        <w:t xml:space="preserve"> Mutstep</w:t>
+      </w:r>
     </w:p>
     <w:p>
       <w:r>
@@ -2093,10 +1928,6 @@
         </w:drawing>
       </w:r>
     </w:p>
-    <w:p/>
-    <w:p/>
-    <w:p/>
-    <w:p/>
     <w:p>
       <w:r>
         <w:t>As can be seen from this graph it appears to show premature convergence, however zooming in to the end of the graph shows a different story.</w:t>
@@ -2172,25 +2003,15 @@
       <w:pPr>
         <w:pStyle w:val="Heading3"/>
       </w:pPr>
-      <w:proofErr w:type="spellStart"/>
-      <w:r>
-        <w:t>Mutstep</w:t>
-      </w:r>
-      <w:proofErr w:type="spellEnd"/>
-      <w:r>
-        <w:t xml:space="preserve"> 0.015 and </w:t>
+      <w:r>
+        <w:t xml:space="preserve">Mutstep 0.015 and </w:t>
       </w:r>
       <w:r>
         <w:t>10</w:t>
       </w:r>
       <w:r>
-        <w:t xml:space="preserve"> </w:t>
-      </w:r>
-      <w:proofErr w:type="spellStart"/>
-      <w:r>
-        <w:t>Mutstep</w:t>
-      </w:r>
-      <w:proofErr w:type="spellEnd"/>
+        <w:t xml:space="preserve"> Mutstep</w:t>
+      </w:r>
     </w:p>
     <w:p>
       <w:r>
@@ -2305,7 +2126,6 @@
         <w:rPr>
           <w:noProof/>
         </w:rPr>
-        <w:lastRenderedPageBreak/>
         <w:drawing>
           <wp:inline distT="0" distB="0" distL="0" distR="0" wp14:anchorId="026040D1" wp14:editId="00D91872">
             <wp:extent cx="2640965" cy="1336001"/>
@@ -2358,23 +2178,8 @@
     </w:p>
     <w:p>
       <w:r>
-        <w:t xml:space="preserve">Smaller </w:t>
-      </w:r>
-      <w:proofErr w:type="spellStart"/>
-      <w:r>
-        <w:t>mutrates</w:t>
-      </w:r>
-      <w:proofErr w:type="spellEnd"/>
-      <w:r>
-        <w:t xml:space="preserve"> and </w:t>
-      </w:r>
-      <w:proofErr w:type="spellStart"/>
-      <w:r>
-        <w:t>mutsteps</w:t>
-      </w:r>
-      <w:proofErr w:type="spellEnd"/>
-      <w:r>
-        <w:t xml:space="preserve"> cause smaller changes to genes</w:t>
+        <w:lastRenderedPageBreak/>
+        <w:t>Smaller mutrates and mutsteps cause smaller changes to genes</w:t>
       </w:r>
       <w:r>
         <w:t xml:space="preserve"> resulting in less dramatic changes to a given fitness either good or bad.</w:t>
@@ -2459,22 +2264,15 @@
       <w:pPr>
         <w:pStyle w:val="Heading3"/>
       </w:pPr>
-      <w:proofErr w:type="spellStart"/>
+      <w:r>
+        <w:t>Mutstep 0.015 and 5</w:t>
+      </w:r>
+      <w:r>
+        <w:t xml:space="preserve"> </w:t>
+      </w:r>
       <w:r>
         <w:t>Mutstep</w:t>
       </w:r>
-      <w:proofErr w:type="spellEnd"/>
-      <w:r>
-        <w:t xml:space="preserve"> 0.015 and 5</w:t>
-      </w:r>
-      <w:r>
-        <w:t xml:space="preserve"> </w:t>
-      </w:r>
-      <w:proofErr w:type="spellStart"/>
-      <w:r>
-        <w:t>Mutstep</w:t>
-      </w:r>
-      <w:proofErr w:type="spellEnd"/>
     </w:p>
     <w:p>
       <w:r>
@@ -2533,15 +2331,7 @@
     </w:p>
     <w:p>
       <w:r>
-        <w:t xml:space="preserve">Decreasing the </w:t>
-      </w:r>
-      <w:proofErr w:type="spellStart"/>
-      <w:r>
-        <w:t>mutstep</w:t>
-      </w:r>
-      <w:proofErr w:type="spellEnd"/>
-      <w:r>
-        <w:t xml:space="preserve"> further produces less dramatic changes resulting in even better gene fitness.</w:t>
+        <w:t>Decreasing the mutstep further produces less dramatic changes resulting in even better gene fitness.</w:t>
       </w:r>
     </w:p>
     <w:tbl>
@@ -2634,7 +2424,10 @@
     </w:p>
     <w:p>
       <w:r>
-        <w:t>As can be seen again from this graph although it appears to be converging, further analysis concludes that it is not, by zooming in to both the end of the graph and the beginning as it is starting to converge.</w:t>
+        <w:t xml:space="preserve">As can be seen again from this graph although it appears to be converging, further analysis concludes that it is not, by zooming in to both the end of the graph and the beginning as it is </w:t>
+      </w:r>
+      <w:r>
+        <w:t>starting to converge.</w:t>
       </w:r>
       <w:r>
         <w:br/>
@@ -2697,22 +2490,12 @@
       <w:pPr>
         <w:pStyle w:val="Heading3"/>
       </w:pPr>
-      <w:proofErr w:type="spellStart"/>
-      <w:r>
-        <w:t>Mutstep</w:t>
-      </w:r>
-      <w:proofErr w:type="spellEnd"/>
-      <w:r>
-        <w:t xml:space="preserve"> 0.015 and 2</w:t>
-      </w:r>
-      <w:r>
-        <w:t xml:space="preserve"> </w:t>
-      </w:r>
-      <w:proofErr w:type="spellStart"/>
-      <w:r>
-        <w:t>Mutstep</w:t>
-      </w:r>
-      <w:proofErr w:type="spellEnd"/>
+      <w:r>
+        <w:t>Mutstep 0.015 and 2</w:t>
+      </w:r>
+      <w:r>
+        <w:t xml:space="preserve"> Mutstep</w:t>
+      </w:r>
       <w:r>
         <w:br/>
       </w:r>
@@ -2772,15 +2555,7 @@
     </w:p>
     <w:p>
       <w:r>
-        <w:t xml:space="preserve">After analysing both the graph and individual best fitness of each of the test runs it is clear that the reduction of </w:t>
-      </w:r>
-      <w:proofErr w:type="spellStart"/>
-      <w:r>
-        <w:t>mutstep</w:t>
-      </w:r>
-      <w:proofErr w:type="spellEnd"/>
-      <w:r>
-        <w:t xml:space="preserve"> further produces to fewer </w:t>
+        <w:t xml:space="preserve">After analysing both the graph and individual best fitness of each of the test runs it is clear that the reduction of mutstep further produces to fewer </w:t>
       </w:r>
       <w:r>
         <w:t>changes to genes, resulting in less new genetic information being added to removed from genes resulting in a worse overall fitness</w:t>
@@ -2891,44 +2666,33 @@
         <w:t xml:space="preserve"> further clarify the fact </w:t>
       </w:r>
       <w:r>
-        <w:t xml:space="preserve">decreasing the </w:t>
-      </w:r>
-      <w:proofErr w:type="spellStart"/>
-      <w:r>
-        <w:t>mutstep</w:t>
-      </w:r>
-      <w:proofErr w:type="spellEnd"/>
+        <w:t xml:space="preserve">decreasing the mutstep </w:t>
+      </w:r>
+      <w:r>
+        <w:t>further has</w:t>
+      </w:r>
+      <w:r>
+        <w:t xml:space="preserve"> caused the fitness to increase and the search to be affected dramatically as the lines in the above graph are taking much longer to converge</w:t>
+      </w:r>
+      <w:r>
+        <w:t>. The previous graph starts to converge around gen 25</w:t>
+      </w:r>
       <w:r>
         <w:t xml:space="preserve"> </w:t>
       </w:r>
       <w:r>
-        <w:t>further has</w:t>
-      </w:r>
-      <w:r>
-        <w:t xml:space="preserve"> caused the fitness to increase and the search to be affected dramatically as the lines in the above graph are taking much longer to converge</w:t>
-      </w:r>
-      <w:r>
-        <w:t xml:space="preserve">. The previous graph starts to </w:t>
-      </w:r>
-      <w:r>
+        <w:t>whereas</w:t>
+      </w:r>
+      <w:r>
+        <w:t xml:space="preserve"> this run is starting to converge around 30 gens.</w:t>
+      </w:r>
+    </w:p>
+    <w:p>
+      <w:r>
+        <w:rPr>
+          <w:noProof/>
+        </w:rPr>
         <w:lastRenderedPageBreak/>
-        <w:t>converge around gen 25</w:t>
-      </w:r>
-      <w:r>
-        <w:t xml:space="preserve"> </w:t>
-      </w:r>
-      <w:r>
-        <w:t>whereas</w:t>
-      </w:r>
-      <w:r>
-        <w:t xml:space="preserve"> this run is starting to converge around 30 gens.</w:t>
-      </w:r>
-    </w:p>
-    <w:p>
-      <w:r>
-        <w:rPr>
-          <w:noProof/>
-        </w:rPr>
         <w:drawing>
           <wp:inline distT="0" distB="0" distL="0" distR="0" wp14:anchorId="5329B2A6" wp14:editId="3FB6335E">
             <wp:extent cx="2640965" cy="1337412"/>
@@ -2993,15 +2757,7 @@
         <w:t>reverting</w:t>
       </w:r>
       <w:r>
-        <w:t xml:space="preserve"> to the previous best mutrate and </w:t>
-      </w:r>
-      <w:proofErr w:type="spellStart"/>
-      <w:r>
-        <w:t>mutesteps</w:t>
-      </w:r>
-      <w:proofErr w:type="spellEnd"/>
-      <w:r>
-        <w:t xml:space="preserve"> and increasing the population count</w:t>
+        <w:t xml:space="preserve"> to the previous best mutrate and mutesteps and increasing the population count</w:t>
       </w:r>
       <w:r>
         <w:t xml:space="preserve"> as </w:t>
@@ -3013,13 +2769,8 @@
         <w:t xml:space="preserve"> or increasing</w:t>
       </w:r>
       <w:r>
-        <w:t xml:space="preserve"> Mutrate and </w:t>
-      </w:r>
-      <w:proofErr w:type="spellStart"/>
-      <w:r>
-        <w:t>mutstep</w:t>
-      </w:r>
-      <w:proofErr w:type="spellEnd"/>
+        <w:t xml:space="preserve"> Mutrate and mutstep</w:t>
+      </w:r>
       <w:r>
         <w:t xml:space="preserve"> at this point does not </w:t>
       </w:r>
@@ -3040,19 +2791,9 @@
       <w:r>
         <w:t xml:space="preserve">, </w:t>
       </w:r>
-      <w:proofErr w:type="spellStart"/>
-      <w:r>
-        <w:t>Mutstep</w:t>
-      </w:r>
-      <w:proofErr w:type="spellEnd"/>
-      <w:r>
-        <w:t xml:space="preserve"> 0.015 and 5 </w:t>
-      </w:r>
-      <w:proofErr w:type="spellStart"/>
-      <w:r>
-        <w:t>Mutstep</w:t>
-      </w:r>
-      <w:proofErr w:type="spellEnd"/>
+      <w:r>
+        <w:t>Mutstep 0.015 and 5 Mutstep</w:t>
+      </w:r>
     </w:p>
     <w:p>
       <w:r>
@@ -3114,15 +2855,7 @@
         <w:t xml:space="preserve">After reverting </w:t>
       </w:r>
       <w:r>
-        <w:t xml:space="preserve">back to the best mutrate and </w:t>
-      </w:r>
-      <w:proofErr w:type="spellStart"/>
-      <w:r>
-        <w:t>mutstep</w:t>
-      </w:r>
-      <w:proofErr w:type="spellEnd"/>
-      <w:r>
-        <w:t xml:space="preserve"> of previous tests and increasing the population it is clear now the fitness is decreasing to much lower values than previously seen in testing. Although increasing the population does affect the efficiency of the genetic algorithm meaning it will take longer to </w:t>
+        <w:t xml:space="preserve">back to the best mutrate and mutstep of previous tests and increasing the population it is clear now the fitness is decreasing to much lower values than previously seen in testing. Although increasing the population does affect the efficiency of the genetic algorithm meaning it will take longer to </w:t>
       </w:r>
       <w:r>
         <w:t>give</w:t>
@@ -3226,7 +2959,10 @@
     </w:p>
     <w:p>
       <w:r>
-        <w:t xml:space="preserve">Both graphs show further convergence meaning, the optimum it is close to achieving the optimum, a further increase of population should grant </w:t>
+        <w:t xml:space="preserve">Both graphs show further convergence meaning, the optimum it is close to achieving </w:t>
+      </w:r>
+      <w:r>
+        <w:t xml:space="preserve">the optimum, a further increase of population should grant </w:t>
       </w:r>
       <w:r>
         <w:t>a better fitness.</w:t>
@@ -3292,21 +3028,8 @@
         <w:pStyle w:val="Heading4"/>
       </w:pPr>
       <w:r>
-        <w:t xml:space="preserve">300 Pop, </w:t>
-      </w:r>
-      <w:proofErr w:type="spellStart"/>
-      <w:r>
-        <w:t>Mutstep</w:t>
-      </w:r>
-      <w:proofErr w:type="spellEnd"/>
-      <w:r>
-        <w:t xml:space="preserve"> 0.015 and 5 </w:t>
-      </w:r>
-      <w:proofErr w:type="spellStart"/>
-      <w:r>
-        <w:t>Mutstep</w:t>
-      </w:r>
-      <w:proofErr w:type="spellEnd"/>
+        <w:t>300 Pop, Mutstep 0.015 and 5 Mutstep</w:t>
+      </w:r>
     </w:p>
     <w:p>
       <w:r>
@@ -4371,15 +4094,7 @@
     </w:tbl>
     <w:p>
       <w:r>
-        <w:t xml:space="preserve">Using the same testing method as the </w:t>
-      </w:r>
-      <w:proofErr w:type="spellStart"/>
-      <w:r>
-        <w:t>RosenBrock</w:t>
-      </w:r>
-      <w:proofErr w:type="spellEnd"/>
-      <w:r>
-        <w:t xml:space="preserve"> function we can see that </w:t>
+        <w:t xml:space="preserve">Using the same testing method as the RosenBrock function we can see that </w:t>
       </w:r>
       <w:r>
         <w:rPr>
@@ -4406,15 +4121,7 @@
         <w:pStyle w:val="Heading4"/>
       </w:pPr>
       <w:r>
-        <w:t xml:space="preserve">100 Pop, </w:t>
-      </w:r>
-      <w:proofErr w:type="spellStart"/>
-      <w:r>
-        <w:t>Mutstep</w:t>
-      </w:r>
-      <w:proofErr w:type="spellEnd"/>
-      <w:r>
-        <w:t xml:space="preserve"> 0.0</w:t>
+        <w:t>100 Pop, Mutstep 0.0</w:t>
       </w:r>
       <w:r>
         <w:t>25</w:t>
@@ -4426,13 +4133,8 @@
         <w:t>10</w:t>
       </w:r>
       <w:r>
-        <w:t xml:space="preserve"> </w:t>
-      </w:r>
-      <w:proofErr w:type="spellStart"/>
-      <w:r>
-        <w:t>Mutstep</w:t>
-      </w:r>
-      <w:proofErr w:type="spellEnd"/>
+        <w:t xml:space="preserve"> Mutstep</w:t>
+      </w:r>
     </w:p>
     <w:p>
       <w:pPr>
@@ -4641,21 +4343,8 @@
         <w:pStyle w:val="Heading4"/>
       </w:pPr>
       <w:r>
-        <w:t xml:space="preserve">100 Pop, </w:t>
-      </w:r>
-      <w:proofErr w:type="spellStart"/>
-      <w:r>
-        <w:t>Mutstep</w:t>
-      </w:r>
-      <w:proofErr w:type="spellEnd"/>
-      <w:r>
-        <w:t xml:space="preserve"> 0.015 and 10 </w:t>
-      </w:r>
-      <w:proofErr w:type="spellStart"/>
-      <w:r>
-        <w:t>Mutstep</w:t>
-      </w:r>
-      <w:proofErr w:type="spellEnd"/>
+        <w:t>100 Pop, Mutstep 0.015 and 10 Mutstep</w:t>
+      </w:r>
     </w:p>
     <w:p>
       <w:pPr>
@@ -4727,49 +4416,7 @@
         <w:rPr>
           <w:lang w:val="en-US"/>
         </w:rPr>
-        <w:t xml:space="preserve">After decreasing both mutrate and </w:t>
-      </w:r>
-      <w:proofErr w:type="spellStart"/>
-      <w:r>
-        <w:rPr>
-          <w:lang w:val="en-US"/>
-        </w:rPr>
-        <w:t>mutstep</w:t>
-      </w:r>
-      <w:proofErr w:type="spellEnd"/>
-      <w:r>
-        <w:rPr>
-          <w:lang w:val="en-US"/>
-        </w:rPr>
-        <w:t xml:space="preserve"> to 0.015 and 10 it is clear that the lines have come further together and starting from this point and working our way down in terms of </w:t>
-      </w:r>
-      <w:proofErr w:type="spellStart"/>
-      <w:r>
-        <w:rPr>
-          <w:lang w:val="en-US"/>
-        </w:rPr>
-        <w:t>mutstep</w:t>
-      </w:r>
-      <w:proofErr w:type="spellEnd"/>
-      <w:r>
-        <w:rPr>
-          <w:lang w:val="en-US"/>
-        </w:rPr>
-        <w:t xml:space="preserve"> is the best option, as in this case as a slightly lower mutrate and </w:t>
-      </w:r>
-      <w:proofErr w:type="spellStart"/>
-      <w:r>
-        <w:rPr>
-          <w:lang w:val="en-US"/>
-        </w:rPr>
-        <w:t>mutstep</w:t>
-      </w:r>
-      <w:proofErr w:type="spellEnd"/>
-      <w:r>
-        <w:rPr>
-          <w:lang w:val="en-US"/>
-        </w:rPr>
-        <w:t xml:space="preserve"> than the best combination in our mutation sweep has given better results.</w:t>
+        <w:t>After decreasing both mutrate and mutstep to 0.015 and 10 it is clear that the lines have come further together and starting from this point and working our way down in terms of mutstep is the best option, as in this case as a slightly lower mutrate and mutstep than the best combination in our mutation sweep has given better results.</w:t>
       </w:r>
     </w:p>
     <w:tbl>
@@ -4833,27 +4480,14 @@
         <w:pStyle w:val="Heading4"/>
       </w:pPr>
       <w:r>
-        <w:t xml:space="preserve">100 Pop, </w:t>
-      </w:r>
-      <w:proofErr w:type="spellStart"/>
-      <w:r>
-        <w:t>Mutstep</w:t>
-      </w:r>
-      <w:proofErr w:type="spellEnd"/>
-      <w:r>
-        <w:t xml:space="preserve"> 0.015 and </w:t>
+        <w:t xml:space="preserve">100 Pop, Mutstep 0.015 and </w:t>
       </w:r>
       <w:r>
         <w:t>5</w:t>
       </w:r>
       <w:r>
-        <w:t xml:space="preserve"> </w:t>
-      </w:r>
-      <w:proofErr w:type="spellStart"/>
-      <w:r>
-        <w:t>Mutstep</w:t>
-      </w:r>
-      <w:proofErr w:type="spellEnd"/>
+        <w:t xml:space="preserve"> Mutstep</w:t>
+      </w:r>
     </w:p>
     <w:p>
       <w:pPr>
@@ -4925,21 +4559,7 @@
         <w:rPr>
           <w:lang w:val="en-US"/>
         </w:rPr>
-        <w:t xml:space="preserve">Further testing with a smaller </w:t>
-      </w:r>
-      <w:proofErr w:type="spellStart"/>
-      <w:r>
-        <w:rPr>
-          <w:lang w:val="en-US"/>
-        </w:rPr>
-        <w:t>mutstep</w:t>
-      </w:r>
-      <w:proofErr w:type="spellEnd"/>
-      <w:r>
-        <w:rPr>
-          <w:lang w:val="en-US"/>
-        </w:rPr>
-        <w:t xml:space="preserve"> shows the lines coming closer together rather than further apart</w:t>
+        <w:t>Further testing with a smaller mutstep shows the lines coming closer together rather than further apart</w:t>
       </w:r>
       <w:r>
         <w:rPr>
@@ -5026,21 +4646,8 @@
         <w:pStyle w:val="Heading4"/>
       </w:pPr>
       <w:r>
-        <w:t xml:space="preserve">100 Pop, </w:t>
-      </w:r>
-      <w:proofErr w:type="spellStart"/>
-      <w:r>
-        <w:t>Mutstep</w:t>
-      </w:r>
-      <w:proofErr w:type="spellEnd"/>
-      <w:r>
-        <w:t xml:space="preserve"> 0.015 and 2 </w:t>
-      </w:r>
-      <w:proofErr w:type="spellStart"/>
-      <w:r>
-        <w:t>Mutstep</w:t>
-      </w:r>
-      <w:proofErr w:type="spellEnd"/>
+        <w:t>100 Pop, Mutstep 0.015 and 2 Mutstep</w:t>
+      </w:r>
     </w:p>
     <w:p>
       <w:pPr>
@@ -5112,41 +4719,13 @@
         <w:rPr>
           <w:lang w:val="en-US"/>
         </w:rPr>
-        <w:t xml:space="preserve">After further reducing the </w:t>
-      </w:r>
-      <w:proofErr w:type="spellStart"/>
-      <w:r>
-        <w:rPr>
-          <w:lang w:val="en-US"/>
-        </w:rPr>
-        <w:t>mutstep</w:t>
-      </w:r>
-      <w:proofErr w:type="spellEnd"/>
-      <w:r>
-        <w:rPr>
-          <w:lang w:val="en-US"/>
-        </w:rPr>
-        <w:t xml:space="preserve"> the lines are running almost parallel indicating we are getting closer the right amount of mutation required to find the optimum solution. Further reduction of mutrate however would likely lead to less optimal results as genes would mutate rarely and with little change when they do mutate and further reduction of</w:t>
-      </w:r>
-      <w:r>
-        <w:rPr>
-          <w:lang w:val="en-US"/>
-        </w:rPr>
-        <w:t xml:space="preserve"> </w:t>
-      </w:r>
-      <w:proofErr w:type="spellStart"/>
-      <w:r>
-        <w:rPr>
-          <w:lang w:val="en-US"/>
-        </w:rPr>
-        <w:t>mutstep</w:t>
-      </w:r>
-      <w:proofErr w:type="spellEnd"/>
-      <w:r>
-        <w:rPr>
-          <w:lang w:val="en-US"/>
-        </w:rPr>
-        <w:t xml:space="preserve"> would cause similar issues</w:t>
+        <w:t>After further reducing the mutstep the lines are running almost parallel indicating we are getting closer the right amount of mutation required to find the optimum solution. Further reduction of mutrate however would likely lead to less optimal results as genes would mutate rarely and with little change when they do mutate and further reduction of</w:t>
+      </w:r>
+      <w:r>
+        <w:rPr>
+          <w:lang w:val="en-US"/>
+        </w:rPr>
+        <w:t xml:space="preserve"> mutstep would cause similar issues</w:t>
       </w:r>
       <w:r>
         <w:rPr>
@@ -5247,21 +4826,8 @@
         <w:t>200 pop</w:t>
       </w:r>
       <w:r>
-        <w:t xml:space="preserve">, </w:t>
-      </w:r>
-      <w:proofErr w:type="spellStart"/>
-      <w:r>
-        <w:t>Mutstep</w:t>
-      </w:r>
-      <w:proofErr w:type="spellEnd"/>
-      <w:r>
-        <w:t xml:space="preserve"> 0.015 and 1 </w:t>
-      </w:r>
-      <w:proofErr w:type="spellStart"/>
-      <w:r>
-        <w:t>Mutstep</w:t>
-      </w:r>
-      <w:proofErr w:type="spellEnd"/>
+        <w:t>, Mutstep 0.015 and 1 Mutstep</w:t>
+      </w:r>
     </w:p>
     <w:p>
       <w:pPr>
@@ -5440,21 +5006,8 @@
         <w:t xml:space="preserve"> pop</w:t>
       </w:r>
       <w:r>
-        <w:t xml:space="preserve">, </w:t>
-      </w:r>
-      <w:proofErr w:type="spellStart"/>
-      <w:r>
-        <w:t>Mutstep</w:t>
-      </w:r>
-      <w:proofErr w:type="spellEnd"/>
-      <w:r>
-        <w:t xml:space="preserve"> 0.015 and 1 </w:t>
-      </w:r>
-      <w:proofErr w:type="spellStart"/>
-      <w:r>
-        <w:t>Mutstep</w:t>
-      </w:r>
-      <w:proofErr w:type="spellEnd"/>
+        <w:t>, Mutstep 0.015 and 1 Mutstep</w:t>
+      </w:r>
     </w:p>
     <w:p>
       <w:pPr>
@@ -6078,6 +5631,18 @@
         </w:rPr>
         <w:t xml:space="preserve"> in both tests with Rosenbrock and Ackley.</w:t>
       </w:r>
+      <w:r>
+        <w:rPr>
+          <w:lang w:val="en-US"/>
+        </w:rPr>
+        <w:t xml:space="preserve"> Due to the low gene count crossover does not have as greater of an effect as mutation would have for example on the search process. If </w:t>
+      </w:r>
+      <w:r>
+        <w:rPr>
+          <w:lang w:val="en-US"/>
+        </w:rPr>
+        <w:t>we were to increase this, a greater change would be observed.</w:t>
+      </w:r>
     </w:p>
     <w:p>
       <w:pPr>
@@ -7022,35 +6587,19 @@
         <w:rPr>
           <w:lang w:val="en-US"/>
         </w:rPr>
-        <w:t xml:space="preserve"> In the instance of the first test with gaussian mutation on the </w:t>
-      </w:r>
-      <w:proofErr w:type="spellStart"/>
-      <w:r>
-        <w:rPr>
-          <w:lang w:val="en-US"/>
-        </w:rPr>
-        <w:t>rosenbrock</w:t>
-      </w:r>
-      <w:proofErr w:type="spellEnd"/>
-      <w:r>
-        <w:rPr>
-          <w:lang w:val="en-US"/>
-        </w:rPr>
-        <w:t xml:space="preserve"> function </w:t>
-      </w:r>
-      <w:proofErr w:type="spellStart"/>
-      <w:r>
-        <w:rPr>
-          <w:lang w:val="en-US"/>
-        </w:rPr>
-        <w:t>how ever</w:t>
-      </w:r>
-      <w:proofErr w:type="spellEnd"/>
-      <w:r>
-        <w:rPr>
-          <w:lang w:val="en-US"/>
-        </w:rPr>
-        <w:t xml:space="preserve"> it appears that it has done significantly worse, it is likely the deviation</w:t>
+        <w:t xml:space="preserve"> In the instance of the first test with gaussian mutation on the rosenbrock function </w:t>
+      </w:r>
+      <w:r>
+        <w:rPr>
+          <w:lang w:val="en-US"/>
+        </w:rPr>
+        <w:t xml:space="preserve">however, </w:t>
+      </w:r>
+      <w:r>
+        <w:rPr>
+          <w:lang w:val="en-US"/>
+        </w:rPr>
+        <w:t>it appears that it has done significantly worse, it is likely the deviation</w:t>
       </w:r>
       <w:r>
         <w:rPr>
@@ -7614,15 +7163,7 @@
     </w:p>
     <w:p>
       <w:r>
-        <w:t xml:space="preserve">In conclusion, from the tests run we can conclude a higher mutrate and </w:t>
-      </w:r>
-      <w:proofErr w:type="spellStart"/>
-      <w:r>
-        <w:t>mutstep</w:t>
-      </w:r>
-      <w:proofErr w:type="spellEnd"/>
-      <w:r>
-        <w:t xml:space="preserve"> does not provide better results because </w:t>
+        <w:t xml:space="preserve">In conclusion, from the tests run we can conclude a higher mutrate and mutstep does not provide better results because </w:t>
       </w:r>
       <w:r>
         <w:t xml:space="preserve">having too higher of either of these make to dramatic changes on genes resulting on a dramatically increased or decreased fitness. </w:t>
@@ -7657,21 +7198,8 @@
       </w:r>
     </w:p>
     <w:p>
-      <w:proofErr w:type="spellStart"/>
-      <w:r>
-        <w:t>Karaboga</w:t>
-      </w:r>
-      <w:proofErr w:type="spellEnd"/>
-      <w:r>
-        <w:t xml:space="preserve">, </w:t>
-      </w:r>
-      <w:proofErr w:type="spellStart"/>
-      <w:r>
-        <w:t>Basturk</w:t>
-      </w:r>
-      <w:proofErr w:type="spellEnd"/>
-      <w:r>
-        <w:t xml:space="preserve">, D.K, B.B. (2007) </w:t>
+      <w:r>
+        <w:t xml:space="preserve">Karaboga, Basturk, D.K, B.B. (2007) </w:t>
       </w:r>
       <w:r>
         <w:t>A powerful and efficient algorithm for numerical function optimization: artificial bee colony (ABC) algorithm</w:t>
@@ -7712,19 +7240,12 @@
       </w:r>
     </w:p>
     <w:p>
-      <w:proofErr w:type="spellStart"/>
-      <w:r>
-        <w:t>Karaboga</w:t>
-      </w:r>
-      <w:proofErr w:type="spellEnd"/>
-      <w:r>
-        <w:t xml:space="preserve">, </w:t>
-      </w:r>
-      <w:proofErr w:type="spellStart"/>
+      <w:r>
+        <w:t xml:space="preserve">Karaboga, </w:t>
+      </w:r>
       <w:r>
         <w:t>Gorkemli</w:t>
       </w:r>
-      <w:proofErr w:type="spellEnd"/>
       <w:r>
         <w:t>,</w:t>
       </w:r>
@@ -7779,19 +7300,9 @@
       </w:r>
     </w:p>
     <w:p>
-      <w:proofErr w:type="spellStart"/>
-      <w:r>
-        <w:t>Karaboga</w:t>
-      </w:r>
-      <w:proofErr w:type="spellEnd"/>
-      <w:r>
-        <w:t xml:space="preserve">, </w:t>
-      </w:r>
-      <w:proofErr w:type="spellStart"/>
-      <w:r>
-        <w:t>Akay</w:t>
-      </w:r>
-      <w:proofErr w:type="spellEnd"/>
+      <w:r>
+        <w:t>Karaboga, Akay</w:t>
+      </w:r>
       <w:r>
         <w:t>, D.K, B.A. (2009)</w:t>
       </w:r>

</xml_diff>